<commit_message>
Modification des incoherences dans le CdC
</commit_message>
<xml_diff>
--- a/CahierDesCharges/CdC_AP_2025-2026_v3.docx
+++ b/CahierDesCharges/CdC_AP_2025-2026_v3.docx
@@ -6541,18 +6541,6 @@
           <w:szCs w:val="24"/>
           <w:lang w:val="fr-FR"/>
         </w:rPr>
-        <w:t>Next.js/</w:t>
-      </w:r>
-      <w:r>
-        <w:rPr>
-          <w:rFonts w:ascii="Aptos" w:hAnsi="Aptos" w:eastAsia="Aptos" w:cs="Aptos"/>
-          <w:b w:val="1"/>
-          <w:bCs w:val="1"/>
-          <w:noProof w:val="0"/>
-          <w:sz w:val="24"/>
-          <w:szCs w:val="24"/>
-          <w:lang w:val="fr-FR"/>
-        </w:rPr>
         <w:t>React</w:t>
       </w:r>
       <w:r>
@@ -11131,7 +11119,27 @@
           <w:szCs w:val="24"/>
           <w:lang w:val="fr-FR"/>
         </w:rPr>
-        <w:t xml:space="preserve"> : La base de données (PostgreSQL) et le système de stockage des fichiers chiffrés.</w:t>
+        <w:t xml:space="preserve"> : La base de données (</w:t>
+      </w:r>
+      <w:r>
+        <w:rPr>
+          <w:rFonts w:ascii="Aptos" w:hAnsi="Aptos" w:eastAsia="Aptos" w:cs="Aptos"/>
+          <w:noProof w:val="0"/>
+          <w:sz w:val="24"/>
+          <w:szCs w:val="24"/>
+          <w:lang w:val="fr-FR"/>
+        </w:rPr>
+        <w:t>My</w:t>
+      </w:r>
+      <w:r>
+        <w:rPr>
+          <w:rFonts w:ascii="Aptos" w:hAnsi="Aptos" w:eastAsia="Aptos" w:cs="Aptos"/>
+          <w:noProof w:val="0"/>
+          <w:sz w:val="24"/>
+          <w:szCs w:val="24"/>
+          <w:lang w:val="fr-FR"/>
+        </w:rPr>
+        <w:t>SQL) et le système de stockage des fichiers chiffrés.</w:t>
       </w:r>
     </w:p>
     <w:p>

</xml_diff>